<commit_message>
improved ils without middle solution, and improved doc
</commit_message>
<xml_diff>
--- a/Documentation.docx
+++ b/Documentation.docx
@@ -25410,6 +25410,7 @@
           <w:id w:val="1003474184"/>
           <w:citation/>
         </w:sdtPr>
+        <w:sdtEndPr/>
         <w:sdtContent>
           <w:r>
             <w:rPr>
@@ -40343,14 +40344,7 @@
               <w:rFonts w:ascii="Cambria Math" w:eastAsiaTheme="minorEastAsia" w:hAnsi="Cambria Math"/>
               <w:lang w:val="el-GR"/>
             </w:rPr>
-            <m:t xml:space="preserve">.openTime, </m:t>
-          </m:r>
-          <m:r>
-            <w:rPr>
-              <w:rFonts w:ascii="Cambria Math" w:eastAsiaTheme="minorEastAsia" w:hAnsi="Cambria Math"/>
-              <w:lang w:val="el-GR"/>
-            </w:rPr>
-            <m:t>depTim</m:t>
+            <m:t>.openTime, depTim</m:t>
           </m:r>
           <m:sSub>
             <m:sSubPr>
@@ -40783,6 +40777,7 @@
         <w:pStyle w:val="ListParagraph"/>
         <w:rPr>
           <w:rFonts w:eastAsiaTheme="minorEastAsia"/>
+          <w:lang w:val="el-GR"/>
         </w:rPr>
       </w:pPr>
       <w:r>
@@ -41351,6 +41346,7 @@
         <w:pStyle w:val="ListParagraph"/>
         <w:rPr>
           <w:rFonts w:eastAsiaTheme="minorEastAsia"/>
+          <w:lang w:val="el-GR"/>
         </w:rPr>
       </w:pPr>
       <w:r>
@@ -41567,6 +41563,15 @@
       <w:pPr>
         <w:pStyle w:val="ListParagraph"/>
         <w:rPr>
+          <w:rFonts w:eastAsiaTheme="minorEastAsia"/>
+          <w:lang w:val="el-GR"/>
+        </w:rPr>
+      </w:pPr>
+    </w:p>
+    <w:p>
+      <w:pPr>
+        <w:pStyle w:val="ListParagraph"/>
+        <w:rPr>
           <w:iCs/>
           <w:lang w:val="el-GR"/>
         </w:rPr>
@@ -41611,19 +41616,18 @@
     </w:p>
     <w:sdt>
       <w:sdtPr>
+        <w:rPr>
+          <w:rFonts w:asciiTheme="minorHAnsi" w:eastAsiaTheme="minorHAnsi" w:hAnsiTheme="minorHAnsi" w:cstheme="minorBidi"/>
+          <w:sz w:val="22"/>
+          <w:szCs w:val="22"/>
+        </w:rPr>
         <w:id w:val="-931890776"/>
         <w:docPartObj>
           <w:docPartGallery w:val="Bibliographies"/>
           <w:docPartUnique/>
         </w:docPartObj>
       </w:sdtPr>
-      <w:sdtEndPr>
-        <w:rPr>
-          <w:rFonts w:asciiTheme="minorHAnsi" w:eastAsiaTheme="minorHAnsi" w:hAnsiTheme="minorHAnsi" w:cstheme="minorBidi"/>
-          <w:sz w:val="22"/>
-          <w:szCs w:val="22"/>
-        </w:rPr>
-      </w:sdtEndPr>
+      <w:sdtEndPr/>
       <w:sdtContent>
         <w:p>
           <w:pPr>
@@ -41641,6 +41645,7 @@
             <w:id w:val="111145805"/>
             <w:bibliography/>
           </w:sdtPr>
+          <w:sdtEndPr/>
           <w:sdtContent>
             <w:p>
               <w:pPr>
@@ -47193,6 +47198,7 @@
   <w:style w:type="character" w:default="1" w:styleId="DefaultParagraphFont">
     <w:name w:val="Default Paragraph Font"/>
     <w:uiPriority w:val="1"/>
+    <w:semiHidden/>
     <w:unhideWhenUsed/>
   </w:style>
   <w:style w:type="table" w:default="1" w:styleId="TableNormal">

</xml_diff>

<commit_message>
improved topology, custom topology handling and graphics
</commit_message>
<xml_diff>
--- a/Documentation.docx
+++ b/Documentation.docx
@@ -39474,11 +39474,6 @@
       </w:r>
     </w:p>
     <w:p>
-      <w:pPr>
-        <w:rPr>
-          <w:lang w:val="el-GR"/>
-        </w:rPr>
-      </w:pPr>
       <w:r>
         <w:rPr>
           <w:lang w:val="el-GR"/>
@@ -39507,7 +39502,91 @@
         <w:rPr>
           <w:lang w:val="el-GR"/>
         </w:rPr>
-        <w:t xml:space="preserve">. Δεν μπορούμε να εισάγουμε αυθαίρετα τον κόμβο </w:t>
+        <w:t xml:space="preserve">. </w:t>
+      </w:r>
+      <w:r>
+        <w:rPr>
+          <w:lang w:val="el-GR"/>
+        </w:rPr>
+        <w:t>Δεν μπορεί όμως απλά να εισαχθεί αυθαίρετα στην διαδρομή και να ξεκινήσει η φάση της κατασκευής</w:t>
+      </w:r>
+      <w:r>
+        <w:rPr>
+          <w:lang w:val="el-GR"/>
+        </w:rPr>
+        <w:t xml:space="preserve">. </w:t>
+      </w:r>
+      <w:r>
+        <w:rPr>
+          <w:lang w:val="el-GR"/>
+        </w:rPr>
+        <w:t>Όταν</w:t>
+      </w:r>
+      <w:r>
+        <w:rPr>
+          <w:lang w:val="el-GR"/>
+        </w:rPr>
+        <w:t xml:space="preserve"> </w:t>
+      </w:r>
+      <w:r>
+        <w:rPr>
+          <w:lang w:val="el-GR"/>
+        </w:rPr>
+        <w:t>εισάγεται ένας καινούργιος κόμβος</w:t>
+      </w:r>
+      <w:r>
+        <w:rPr>
+          <w:lang w:val="el-GR"/>
+        </w:rPr>
+        <w:t xml:space="preserve">, </w:t>
+      </w:r>
+      <w:r>
+        <w:rPr>
+          <w:lang w:val="el-GR"/>
+        </w:rPr>
+        <w:t>σε οποιοδήποτε σημείο μιας διαδρομής</w:t>
+      </w:r>
+      <w:r>
+        <w:rPr>
+          <w:lang w:val="el-GR"/>
+        </w:rPr>
+        <w:t xml:space="preserve">, </w:t>
+      </w:r>
+      <w:r>
+        <w:rPr>
+          <w:lang w:val="el-GR"/>
+        </w:rPr>
+        <w:t xml:space="preserve">πρέπει </w:t>
+      </w:r>
+      <w:r>
+        <w:rPr>
+          <w:lang w:val="el-GR"/>
+        </w:rPr>
+        <w:t xml:space="preserve">η διαδρομή </w:t>
+      </w:r>
+      <w:r>
+        <w:rPr>
+          <w:lang w:val="el-GR"/>
+        </w:rPr>
+        <w:t>να συνεχίσει</w:t>
+      </w:r>
+      <w:r>
+        <w:rPr>
+          <w:lang w:val="el-GR"/>
+        </w:rPr>
+        <w:t xml:space="preserve"> να είναι έγκυρη</w:t>
+      </w:r>
+      <w:r>
+        <w:rPr>
+          <w:lang w:val="el-GR"/>
+        </w:rPr>
+        <w:t>. Για τον λόγο αυτό</w:t>
+      </w:r>
+      <w:r>
+        <w:rPr>
+          <w:lang w:val="el-GR"/>
+        </w:rPr>
+        <w:t xml:space="preserve">, πριν την εισαγωγή του κόμβου </w:t>
       </w:r>
       <w:r>
         <w:t>z</w:t>
@@ -39516,49 +39595,19 @@
         <w:rPr>
           <w:lang w:val="el-GR"/>
         </w:rPr>
-        <w:t xml:space="preserve"> στη τρέχουσα διαδρομή και να ξεκινήσουμε το </w:t>
-      </w:r>
-      <w:r>
-        <w:t>construction</w:t>
-      </w:r>
-      <w:r>
-        <w:rPr>
-          <w:lang w:val="el-GR"/>
-        </w:rPr>
-        <w:t xml:space="preserve">. </w:t>
-      </w:r>
-      <w:r>
-        <w:rPr>
-          <w:lang w:val="el-GR"/>
-        </w:rPr>
-        <w:t>Όταν</w:t>
-      </w:r>
-      <w:r>
-        <w:rPr>
-          <w:lang w:val="el-GR"/>
-        </w:rPr>
-        <w:t xml:space="preserve"> βάζουμε έναν καινούριο κόμβο, είτε στην αρχή της διαδρομής, είτε στη μέση, είτε στο τέλος πρέπει να βεβαιωθούμε ότι η διαδρομή συνεχίζει να είναι έγκυρη πριν ξεκινήσουμε </w:t>
-      </w:r>
-      <w:r>
-        <w:rPr>
-          <w:lang w:val="el-GR"/>
-        </w:rPr>
-        <w:t>κάποια</w:t>
-      </w:r>
-      <w:r>
-        <w:rPr>
-          <w:lang w:val="el-GR"/>
-        </w:rPr>
-        <w:t xml:space="preserve"> άλλη διαδικασία. Για να επιτευχθεί αυτό, πριν την εισαγωγή του κόμβου </w:t>
-      </w:r>
-      <w:r>
-        <w:t>z</w:t>
-      </w:r>
-      <w:r>
-        <w:rPr>
-          <w:lang w:val="el-GR"/>
-        </w:rPr>
-        <w:t xml:space="preserve"> στην αρχή της τρέχουσας διαδρομής, αφαιρούνται οι αρχικοί κόμβοι της διαδρομής μέχρι η εισαγωγή αυτή να μην παραβιάζει κάποιον από τους περιορισμούς της.</w:t>
+        <w:t xml:space="preserve"> στην αρχή της τρέχουσας διαδρομής, </w:t>
+      </w:r>
+      <w:r>
+        <w:rPr>
+          <w:lang w:val="el-GR"/>
+        </w:rPr>
+        <w:t>αφαιρούνται οι αρχικοί κόμβοι της διαδρομής που καθιστούν την εισαγωγή αδύνατη</w:t>
+      </w:r>
+      <w:r>
+        <w:rPr>
+          <w:lang w:val="el-GR"/>
+        </w:rPr>
+        <w:t>.</w:t>
       </w:r>
     </w:p>
     <w:p>

</xml_diff>